<commit_message>
adding all file work and assignment
</commit_message>
<xml_diff>
--- a/file/coa.docx
+++ b/file/coa.docx
@@ -25,14 +25,8 @@
           <w:sz w:val="48"/>
           <w:szCs w:val="48"/>
         </w:rPr>
-        <w:t>Applied Mathematics Lab</w:t>
-      </w:r>
-    </w:p>
-    <w:p>
-      <w:pPr>
-        <w:spacing w:line="360" w:lineRule="auto"/>
-        <w:jc w:val="center"/>
-      </w:pPr>
+        <w:t>Algorithms Design and Analysis</w:t>
+      </w:r>
       <w:r>
         <w:rPr>
           <w:b/>
@@ -40,7 +34,16 @@
           <w:sz w:val="48"/>
           <w:szCs w:val="48"/>
         </w:rPr>
-        <w:t>ETMA 252</w:t>
+        <w:t xml:space="preserve"> </w:t>
+      </w:r>
+      <w:r>
+        <w:rPr>
+          <w:b/>
+          <w:i/>
+          <w:sz w:val="48"/>
+          <w:szCs w:val="48"/>
+        </w:rPr>
+        <w:t>Lab</w:t>
       </w:r>
     </w:p>
     <w:p>
@@ -48,10 +51,34 @@
         <w:spacing w:line="360" w:lineRule="auto"/>
         <w:jc w:val="center"/>
       </w:pPr>
+      <w:r>
+        <w:rPr>
+          <w:b/>
+          <w:i/>
+          <w:sz w:val="48"/>
+          <w:szCs w:val="48"/>
+        </w:rPr>
+        <w:t xml:space="preserve">ETMA </w:t>
+      </w:r>
+      <w:r>
+        <w:rPr>
+          <w:b/>
+          <w:i/>
+          <w:sz w:val="48"/>
+          <w:szCs w:val="48"/>
+        </w:rPr>
+        <w:t>351</w:t>
+      </w:r>
     </w:p>
     <w:p>
       <w:pPr>
         <w:spacing w:line="360" w:lineRule="auto"/>
+        <w:jc w:val="center"/>
+      </w:pPr>
+    </w:p>
+    <w:p>
+      <w:pPr>
+        <w:spacing w:line="360" w:lineRule="auto"/>
       </w:pPr>
       <w:r>
         <w:tab/>
@@ -64,10 +91,7 @@
           <w:b/>
           <w:bCs/>
         </w:rPr>
-        <w:t xml:space="preserve">Mrs. Anita </w:t>
-      </w:r>
-      <w:r>
-        <w:tab/>
+        <w:t>Dr. Deepak Gupta</w:t>
       </w:r>
       <w:r>
         <w:tab/>
@@ -12772,7 +12796,7 @@
   <w:num w:numId="11">
     <w:abstractNumId w:val="5"/>
     <w:lvlOverride w:ilvl="0">
-      <w:lvl w:ilvl="0" w:tplc="CA3AA046">
+      <w:lvl w:ilvl="0" w:tplc="F6F0DA54">
         <w:start w:val="1"/>
         <w:numFmt w:val="decimal"/>
         <w:lvlText w:val="%1."/>
@@ -12819,7 +12843,7 @@
       </w:lvl>
     </w:lvlOverride>
     <w:lvlOverride w:ilvl="1">
-      <w:lvl w:ilvl="1" w:tplc="161A22A4">
+      <w:lvl w:ilvl="1" w:tplc="6816B158">
         <w:start w:val="1"/>
         <w:numFmt w:val="lowerLetter"/>
         <w:lvlText w:val="%2."/>
@@ -12867,7 +12891,7 @@
       </w:lvl>
     </w:lvlOverride>
     <w:lvlOverride w:ilvl="2">
-      <w:lvl w:ilvl="2" w:tplc="465EEC08">
+      <w:lvl w:ilvl="2" w:tplc="F48E8BFC">
         <w:start w:val="1"/>
         <w:numFmt w:val="lowerRoman"/>
         <w:lvlText w:val="%3."/>
@@ -12915,7 +12939,7 @@
       </w:lvl>
     </w:lvlOverride>
     <w:lvlOverride w:ilvl="3">
-      <w:lvl w:ilvl="3" w:tplc="77603AFC">
+      <w:lvl w:ilvl="3" w:tplc="A322F9AE">
         <w:start w:val="1"/>
         <w:numFmt w:val="decimal"/>
         <w:lvlText w:val="%4."/>
@@ -12962,7 +12986,7 @@
       </w:lvl>
     </w:lvlOverride>
     <w:lvlOverride w:ilvl="4">
-      <w:lvl w:ilvl="4" w:tplc="4EF22474">
+      <w:lvl w:ilvl="4" w:tplc="20F24ADC">
         <w:start w:val="1"/>
         <w:numFmt w:val="lowerLetter"/>
         <w:lvlText w:val="%5."/>
@@ -13010,7 +13034,7 @@
       </w:lvl>
     </w:lvlOverride>
     <w:lvlOverride w:ilvl="5">
-      <w:lvl w:ilvl="5" w:tplc="EE920512">
+      <w:lvl w:ilvl="5" w:tplc="4F32A242">
         <w:start w:val="1"/>
         <w:numFmt w:val="lowerRoman"/>
         <w:lvlText w:val="%6."/>
@@ -13058,7 +13082,7 @@
       </w:lvl>
     </w:lvlOverride>
     <w:lvlOverride w:ilvl="6">
-      <w:lvl w:ilvl="6" w:tplc="FA0E7A2C">
+      <w:lvl w:ilvl="6" w:tplc="41C23BDC">
         <w:start w:val="1"/>
         <w:numFmt w:val="decimal"/>
         <w:lvlText w:val="%7."/>
@@ -13106,7 +13130,7 @@
       </w:lvl>
     </w:lvlOverride>
     <w:lvlOverride w:ilvl="7">
-      <w:lvl w:ilvl="7" w:tplc="6F14BF2A">
+      <w:lvl w:ilvl="7" w:tplc="E7DA1BDE">
         <w:start w:val="1"/>
         <w:numFmt w:val="lowerLetter"/>
         <w:lvlText w:val="%8."/>
@@ -13154,7 +13178,7 @@
       </w:lvl>
     </w:lvlOverride>
     <w:lvlOverride w:ilvl="8">
-      <w:lvl w:ilvl="8" w:tplc="4B4408E6">
+      <w:lvl w:ilvl="8" w:tplc="8C168CC6">
         <w:start w:val="1"/>
         <w:numFmt w:val="lowerRoman"/>
         <w:lvlText w:val="%9."/>
@@ -13210,7 +13234,7 @@
   <w:num w:numId="14">
     <w:abstractNumId w:val="13"/>
     <w:lvlOverride w:ilvl="0">
-      <w:lvl w:ilvl="0" w:tplc="7CAC3934">
+      <w:lvl w:ilvl="0" w:tplc="DF6CB994">
         <w:start w:val="1"/>
         <w:numFmt w:val="upperRoman"/>
         <w:lvlText w:val="%1."/>
@@ -13239,7 +13263,7 @@
       </w:lvl>
     </w:lvlOverride>
     <w:lvlOverride w:ilvl="1">
-      <w:lvl w:ilvl="1" w:tplc="E70078AC">
+      <w:lvl w:ilvl="1" w:tplc="0936994E">
         <w:start w:val="1"/>
         <w:numFmt w:val="lowerLetter"/>
         <w:lvlText w:val="%2."/>
@@ -13268,7 +13292,7 @@
       </w:lvl>
     </w:lvlOverride>
     <w:lvlOverride w:ilvl="2">
-      <w:lvl w:ilvl="2" w:tplc="C28E4FB8">
+      <w:lvl w:ilvl="2" w:tplc="D3CE411A">
         <w:start w:val="1"/>
         <w:numFmt w:val="lowerRoman"/>
         <w:lvlText w:val="%3."/>
@@ -13297,7 +13321,7 @@
       </w:lvl>
     </w:lvlOverride>
     <w:lvlOverride w:ilvl="3">
-      <w:lvl w:ilvl="3" w:tplc="ABF8EA00">
+      <w:lvl w:ilvl="3" w:tplc="0F8E38D4">
         <w:start w:val="1"/>
         <w:numFmt w:val="decimal"/>
         <w:lvlText w:val="%4."/>
@@ -13326,7 +13350,7 @@
       </w:lvl>
     </w:lvlOverride>
     <w:lvlOverride w:ilvl="4">
-      <w:lvl w:ilvl="4" w:tplc="861EA81A">
+      <w:lvl w:ilvl="4" w:tplc="7F9E7198">
         <w:start w:val="1"/>
         <w:numFmt w:val="lowerLetter"/>
         <w:lvlText w:val="%5."/>
@@ -13355,7 +13379,7 @@
       </w:lvl>
     </w:lvlOverride>
     <w:lvlOverride w:ilvl="5">
-      <w:lvl w:ilvl="5" w:tplc="981AB836">
+      <w:lvl w:ilvl="5" w:tplc="3ED27698">
         <w:start w:val="1"/>
         <w:numFmt w:val="lowerRoman"/>
         <w:lvlText w:val="%6."/>
@@ -13384,7 +13408,7 @@
       </w:lvl>
     </w:lvlOverride>
     <w:lvlOverride w:ilvl="6">
-      <w:lvl w:ilvl="6" w:tplc="A066E474">
+      <w:lvl w:ilvl="6" w:tplc="230C093E">
         <w:start w:val="1"/>
         <w:numFmt w:val="decimal"/>
         <w:lvlText w:val="%7."/>
@@ -13413,7 +13437,7 @@
       </w:lvl>
     </w:lvlOverride>
     <w:lvlOverride w:ilvl="7">
-      <w:lvl w:ilvl="7" w:tplc="FC0A9240">
+      <w:lvl w:ilvl="7" w:tplc="FBB61728">
         <w:start w:val="1"/>
         <w:numFmt w:val="lowerLetter"/>
         <w:lvlText w:val="%8."/>
@@ -13442,7 +13466,7 @@
       </w:lvl>
     </w:lvlOverride>
     <w:lvlOverride w:ilvl="8">
-      <w:lvl w:ilvl="8" w:tplc="2496FF80">
+      <w:lvl w:ilvl="8" w:tplc="98C64E50">
         <w:start w:val="1"/>
         <w:numFmt w:val="lowerRoman"/>
         <w:lvlText w:val="%9."/>
@@ -13474,7 +13498,7 @@
   <w:num w:numId="15">
     <w:abstractNumId w:val="13"/>
     <w:lvlOverride w:ilvl="0">
-      <w:lvl w:ilvl="0" w:tplc="7CAC3934">
+      <w:lvl w:ilvl="0" w:tplc="DF6CB994">
         <w:start w:val="1"/>
         <w:numFmt w:val="upperRoman"/>
         <w:lvlText w:val="%1."/>
@@ -13521,7 +13545,7 @@
       </w:lvl>
     </w:lvlOverride>
     <w:lvlOverride w:ilvl="1">
-      <w:lvl w:ilvl="1" w:tplc="E70078AC">
+      <w:lvl w:ilvl="1" w:tplc="0936994E">
         <w:start w:val="1"/>
         <w:numFmt w:val="lowerLetter"/>
         <w:lvlText w:val="%2."/>
@@ -13568,7 +13592,7 @@
       </w:lvl>
     </w:lvlOverride>
     <w:lvlOverride w:ilvl="2">
-      <w:lvl w:ilvl="2" w:tplc="C28E4FB8">
+      <w:lvl w:ilvl="2" w:tplc="D3CE411A">
         <w:start w:val="1"/>
         <w:numFmt w:val="lowerRoman"/>
         <w:lvlText w:val="%3."/>
@@ -13615,7 +13639,7 @@
       </w:lvl>
     </w:lvlOverride>
     <w:lvlOverride w:ilvl="3">
-      <w:lvl w:ilvl="3" w:tplc="ABF8EA00">
+      <w:lvl w:ilvl="3" w:tplc="0F8E38D4">
         <w:start w:val="1"/>
         <w:numFmt w:val="decimal"/>
         <w:lvlText w:val="%4."/>
@@ -13661,7 +13685,7 @@
       </w:lvl>
     </w:lvlOverride>
     <w:lvlOverride w:ilvl="4">
-      <w:lvl w:ilvl="4" w:tplc="861EA81A">
+      <w:lvl w:ilvl="4" w:tplc="7F9E7198">
         <w:start w:val="1"/>
         <w:numFmt w:val="lowerLetter"/>
         <w:lvlText w:val="%5."/>
@@ -13708,7 +13732,7 @@
       </w:lvl>
     </w:lvlOverride>
     <w:lvlOverride w:ilvl="5">
-      <w:lvl w:ilvl="5" w:tplc="981AB836">
+      <w:lvl w:ilvl="5" w:tplc="3ED27698">
         <w:start w:val="1"/>
         <w:numFmt w:val="lowerRoman"/>
         <w:lvlText w:val="%6."/>
@@ -13755,7 +13779,7 @@
       </w:lvl>
     </w:lvlOverride>
     <w:lvlOverride w:ilvl="6">
-      <w:lvl w:ilvl="6" w:tplc="A066E474">
+      <w:lvl w:ilvl="6" w:tplc="230C093E">
         <w:start w:val="1"/>
         <w:numFmt w:val="decimal"/>
         <w:lvlText w:val="%7."/>
@@ -13802,7 +13826,7 @@
       </w:lvl>
     </w:lvlOverride>
     <w:lvlOverride w:ilvl="7">
-      <w:lvl w:ilvl="7" w:tplc="FC0A9240">
+      <w:lvl w:ilvl="7" w:tplc="FBB61728">
         <w:start w:val="1"/>
         <w:numFmt w:val="lowerLetter"/>
         <w:lvlText w:val="%8."/>
@@ -13849,7 +13873,7 @@
       </w:lvl>
     </w:lvlOverride>
     <w:lvlOverride w:ilvl="8">
-      <w:lvl w:ilvl="8" w:tplc="2496FF80">
+      <w:lvl w:ilvl="8" w:tplc="98C64E50">
         <w:start w:val="1"/>
         <w:numFmt w:val="lowerRoman"/>
         <w:lvlText w:val="%9."/>
@@ -13898,7 +13922,7 @@
   <w:num w:numId="16">
     <w:abstractNumId w:val="13"/>
     <w:lvlOverride w:ilvl="0">
-      <w:lvl w:ilvl="0" w:tplc="7CAC3934">
+      <w:lvl w:ilvl="0" w:tplc="DF6CB994">
         <w:start w:val="1"/>
         <w:numFmt w:val="upperRoman"/>
         <w:lvlText w:val="%1."/>
@@ -13927,7 +13951,7 @@
       </w:lvl>
     </w:lvlOverride>
     <w:lvlOverride w:ilvl="1">
-      <w:lvl w:ilvl="1" w:tplc="E70078AC">
+      <w:lvl w:ilvl="1" w:tplc="0936994E">
         <w:start w:val="1"/>
         <w:numFmt w:val="lowerLetter"/>
         <w:lvlText w:val="%2."/>
@@ -13956,7 +13980,7 @@
       </w:lvl>
     </w:lvlOverride>
     <w:lvlOverride w:ilvl="2">
-      <w:lvl w:ilvl="2" w:tplc="C28E4FB8">
+      <w:lvl w:ilvl="2" w:tplc="D3CE411A">
         <w:start w:val="1"/>
         <w:numFmt w:val="lowerRoman"/>
         <w:lvlText w:val="%3."/>
@@ -13985,7 +14009,7 @@
       </w:lvl>
     </w:lvlOverride>
     <w:lvlOverride w:ilvl="3">
-      <w:lvl w:ilvl="3" w:tplc="ABF8EA00">
+      <w:lvl w:ilvl="3" w:tplc="0F8E38D4">
         <w:start w:val="1"/>
         <w:numFmt w:val="decimal"/>
         <w:lvlText w:val="%4."/>
@@ -14014,7 +14038,7 @@
       </w:lvl>
     </w:lvlOverride>
     <w:lvlOverride w:ilvl="4">
-      <w:lvl w:ilvl="4" w:tplc="861EA81A">
+      <w:lvl w:ilvl="4" w:tplc="7F9E7198">
         <w:start w:val="1"/>
         <w:numFmt w:val="lowerLetter"/>
         <w:lvlText w:val="%5."/>
@@ -14043,7 +14067,7 @@
       </w:lvl>
     </w:lvlOverride>
     <w:lvlOverride w:ilvl="5">
-      <w:lvl w:ilvl="5" w:tplc="981AB836">
+      <w:lvl w:ilvl="5" w:tplc="3ED27698">
         <w:start w:val="1"/>
         <w:numFmt w:val="lowerRoman"/>
         <w:lvlText w:val="%6."/>
@@ -14072,7 +14096,7 @@
       </w:lvl>
     </w:lvlOverride>
     <w:lvlOverride w:ilvl="6">
-      <w:lvl w:ilvl="6" w:tplc="A066E474">
+      <w:lvl w:ilvl="6" w:tplc="230C093E">
         <w:start w:val="1"/>
         <w:numFmt w:val="decimal"/>
         <w:lvlText w:val="%7."/>
@@ -14101,7 +14125,7 @@
       </w:lvl>
     </w:lvlOverride>
     <w:lvlOverride w:ilvl="7">
-      <w:lvl w:ilvl="7" w:tplc="FC0A9240">
+      <w:lvl w:ilvl="7" w:tplc="FBB61728">
         <w:start w:val="1"/>
         <w:numFmt w:val="lowerLetter"/>
         <w:lvlText w:val="%8."/>
@@ -14130,7 +14154,7 @@
       </w:lvl>
     </w:lvlOverride>
     <w:lvlOverride w:ilvl="8">
-      <w:lvl w:ilvl="8" w:tplc="2496FF80">
+      <w:lvl w:ilvl="8" w:tplc="98C64E50">
         <w:start w:val="1"/>
         <w:numFmt w:val="lowerRoman"/>
         <w:lvlText w:val="%9."/>
@@ -14198,7 +14222,7 @@
   <w:num w:numId="28">
     <w:abstractNumId w:val="29"/>
     <w:lvlOverride w:ilvl="0">
-      <w:lvl w:ilvl="0" w:tplc="F486551C">
+      <w:lvl w:ilvl="0" w:tplc="910AC04C">
         <w:start w:val="1"/>
         <w:numFmt w:val="decimal"/>
         <w:lvlText w:val="%1."/>
@@ -14225,7 +14249,7 @@
       </w:lvl>
     </w:lvlOverride>
     <w:lvlOverride w:ilvl="1">
-      <w:lvl w:ilvl="1" w:tplc="71ECD966">
+      <w:lvl w:ilvl="1" w:tplc="AEEC373C">
         <w:start w:val="1"/>
         <w:numFmt w:val="lowerLetter"/>
         <w:lvlText w:val="%2."/>
@@ -14252,7 +14276,7 @@
       </w:lvl>
     </w:lvlOverride>
     <w:lvlOverride w:ilvl="2">
-      <w:lvl w:ilvl="2" w:tplc="9FDA0A3E">
+      <w:lvl w:ilvl="2" w:tplc="5C9E73B4">
         <w:start w:val="1"/>
         <w:numFmt w:val="lowerRoman"/>
         <w:lvlText w:val="%3."/>
@@ -14279,7 +14303,7 @@
       </w:lvl>
     </w:lvlOverride>
     <w:lvlOverride w:ilvl="3">
-      <w:lvl w:ilvl="3" w:tplc="67C2F08A">
+      <w:lvl w:ilvl="3" w:tplc="3B72E4A8">
         <w:start w:val="1"/>
         <w:numFmt w:val="decimal"/>
         <w:lvlText w:val="%4."/>
@@ -14306,7 +14330,7 @@
       </w:lvl>
     </w:lvlOverride>
     <w:lvlOverride w:ilvl="4">
-      <w:lvl w:ilvl="4" w:tplc="9D14B892">
+      <w:lvl w:ilvl="4" w:tplc="A2EEEDE4">
         <w:start w:val="1"/>
         <w:numFmt w:val="lowerLetter"/>
         <w:lvlText w:val="%5."/>
@@ -14333,7 +14357,7 @@
       </w:lvl>
     </w:lvlOverride>
     <w:lvlOverride w:ilvl="5">
-      <w:lvl w:ilvl="5" w:tplc="387078F2">
+      <w:lvl w:ilvl="5" w:tplc="DDAE0B7E">
         <w:start w:val="1"/>
         <w:numFmt w:val="lowerRoman"/>
         <w:lvlText w:val="%6."/>
@@ -14360,7 +14384,7 @@
       </w:lvl>
     </w:lvlOverride>
     <w:lvlOverride w:ilvl="6">
-      <w:lvl w:ilvl="6" w:tplc="464AEBB8">
+      <w:lvl w:ilvl="6" w:tplc="63EA61EA">
         <w:start w:val="1"/>
         <w:numFmt w:val="decimal"/>
         <w:lvlText w:val="%7."/>
@@ -14387,7 +14411,7 @@
       </w:lvl>
     </w:lvlOverride>
     <w:lvlOverride w:ilvl="7">
-      <w:lvl w:ilvl="7" w:tplc="AEB83E06">
+      <w:lvl w:ilvl="7" w:tplc="BEFC8048">
         <w:start w:val="1"/>
         <w:numFmt w:val="lowerLetter"/>
         <w:lvlText w:val="%8."/>
@@ -14414,7 +14438,7 @@
       </w:lvl>
     </w:lvlOverride>
     <w:lvlOverride w:ilvl="8">
-      <w:lvl w:ilvl="8" w:tplc="D6005502">
+      <w:lvl w:ilvl="8" w:tplc="E93C2E50">
         <w:start w:val="1"/>
         <w:numFmt w:val="lowerRoman"/>
         <w:lvlText w:val="%9."/>
@@ -14926,6 +14950,27 @@
       <w:szCs w:val="24"/>
     </w:rPr>
   </w:style>
+  <w:style w:type="paragraph" w:styleId="Heading1">
+    <w:name w:val="heading 1"/>
+    <w:basedOn w:val="Normal"/>
+    <w:next w:val="Normal"/>
+    <w:link w:val="Heading1Char"/>
+    <w:uiPriority w:val="9"/>
+    <w:qFormat/>
+    <w:rsid w:val="000A45C3"/>
+    <w:pPr>
+      <w:keepNext/>
+      <w:keepLines/>
+      <w:spacing w:before="240"/>
+      <w:outlineLvl w:val="0"/>
+    </w:pPr>
+    <w:rPr>
+      <w:rFonts w:asciiTheme="majorHAnsi" w:eastAsiaTheme="majorEastAsia" w:hAnsiTheme="majorHAnsi" w:cstheme="majorBidi"/>
+      <w:color w:val="850C4B" w:themeColor="accent1" w:themeShade="BF"/>
+      <w:sz w:val="32"/>
+      <w:szCs w:val="32"/>
+    </w:rPr>
+  </w:style>
   <w:style w:type="paragraph" w:styleId="Heading4">
     <w:name w:val="heading 4"/>
     <w:basedOn w:val="Normal"/>
@@ -14959,7 +15004,6 @@
   <w:style w:type="character" w:default="1" w:styleId="DefaultParagraphFont">
     <w:name w:val="Default Paragraph Font"/>
     <w:uiPriority w:val="1"/>
-    <w:semiHidden/>
     <w:unhideWhenUsed/>
   </w:style>
   <w:style w:type="table" w:default="1" w:styleId="TableNormal">
@@ -15389,6 +15433,19 @@
       <w:bdr w:val="none" w:sz="0" w:space="0" w:color="auto"/>
     </w:rPr>
   </w:style>
+  <w:style w:type="character" w:customStyle="1" w:styleId="Heading1Char">
+    <w:name w:val="Heading 1 Char"/>
+    <w:basedOn w:val="DefaultParagraphFont"/>
+    <w:link w:val="Heading1"/>
+    <w:uiPriority w:val="9"/>
+    <w:rsid w:val="000A45C3"/>
+    <w:rPr>
+      <w:rFonts w:asciiTheme="majorHAnsi" w:eastAsiaTheme="majorEastAsia" w:hAnsiTheme="majorHAnsi" w:cstheme="majorBidi"/>
+      <w:color w:val="850C4B" w:themeColor="accent1" w:themeShade="BF"/>
+      <w:sz w:val="32"/>
+      <w:szCs w:val="32"/>
+    </w:rPr>
+  </w:style>
 </w:styles>
 </file>
 

</xml_diff>